<commit_message>
Base for project 3
</commit_message>
<xml_diff>
--- a/projeto 2/Relatorio - Rafael Eiki 176127.docx
+++ b/projeto 2/Relatorio - Rafael Eiki 176127.docx
@@ -5132,99 +5132,118 @@
       </w:r>
       <w:proofErr w:type="spellEnd"/>
       <w:r>
-        <w:t xml:space="preserve"> ordenado com a matriz 3x3 cria pequenos quadros e faixas horizontais. Novamente, o resultado da imagem que usou a matriz de Bayer é melhor, com quadrados muito pequenos visíveis da imagem. </w:t>
+        <w:t xml:space="preserve"> ordenado com a matriz 3x3 cria pequenos quadros e faixas horizontais. Novamente, o resultado da imagem que usou a matriz de Bayer é melhor</w:t>
+      </w:r>
+      <w:r>
+        <w:t xml:space="preserve"> (Figura 13)</w:t>
+      </w:r>
+      <w:r>
+        <w:t xml:space="preserve">, com quadrados muito pequenos visíveis da imagem. </w:t>
       </w:r>
       <w:r>
         <w:t>Usando como parâmetro a</w:t>
+      </w:r>
+      <w:r>
+        <w:t xml:space="preserve"> percepção visual, a imagem resultante é bastante próxima da original. </w:t>
+      </w:r>
+    </w:p>
+    <w:p>
+      <w:pPr>
+        <w:pStyle w:val="Heading1"/>
+      </w:pPr>
+      <w:r>
+        <w:t>5</w:t>
+      </w:r>
+      <w:r>
+        <w:t xml:space="preserve">. </w:t>
+      </w:r>
+      <w:r>
+        <w:t>Conclusões</w:t>
+      </w:r>
+    </w:p>
+    <w:p>
+      <w:r>
+        <w:t xml:space="preserve">Este trabalho apresentou a implementação de 3 técnicas de </w:t>
+      </w:r>
+      <w:proofErr w:type="spellStart"/>
+      <w:r>
+        <w:t>pontilhamento</w:t>
+      </w:r>
+      <w:proofErr w:type="spellEnd"/>
+      <w:r>
+        <w:t xml:space="preserve"> ordenado e suas comparações com relação a uma base pequena de imagens PGM. Cada técnica apresenta seus pontos fortes e fracos, que foram avaliados do ponto de vista </w:t>
+      </w:r>
+      <w:r>
+        <w:t>da</w:t>
+      </w:r>
+      <w:r>
+        <w:t xml:space="preserve"> percepção visual dos resultados obtidos.</w:t>
+      </w:r>
+    </w:p>
+    <w:p>
+      <w:r>
+        <w:tab/>
+        <w:t xml:space="preserve">As técnicas de </w:t>
+      </w:r>
+      <w:proofErr w:type="spellStart"/>
+      <w:r>
+        <w:t>pontilhamento</w:t>
+      </w:r>
+      <w:proofErr w:type="spellEnd"/>
+      <w:r>
+        <w:t xml:space="preserve"> ordenado sem difusão de erro, no geral, apresentaram resultados visualmente bastante semelhantes as imagens originais quando redimensionados. </w:t>
+      </w:r>
+      <w:r>
+        <w:t>Um</w:t>
+      </w:r>
+      <w:r>
+        <w:t>a</w:t>
+      </w:r>
+      <w:r>
+        <w:t xml:space="preserve"> característica importante é a</w:t>
+      </w:r>
+      <w:r>
+        <w:t xml:space="preserve"> expansão da imagem, sendo 9 vezes </w:t>
+      </w:r>
+      <w:r>
+        <w:lastRenderedPageBreak/>
+        <w:t>maior na matriz 3x3 e 16 vezes na de Bayer. Em ambas, pode haver formação de padrões, especialmente em regiões uniformes maiores, sendo mais grave na matriz 3x3. Isso pode ser explicado pelo tamanho da matriz, havendo um resultado mais suave em matrizes maiores, em troca de custo mais elevado.</w:t>
+      </w:r>
+    </w:p>
+    <w:p>
+      <w:r>
+        <w:tab/>
+        <w:t>A técnica de difusão de erro de Floyd-</w:t>
+      </w:r>
+      <w:proofErr w:type="spellStart"/>
+      <w:r>
+        <w:t>Steinberg</w:t>
+      </w:r>
+      <w:proofErr w:type="spellEnd"/>
+      <w:r>
+        <w:t xml:space="preserve"> gera uma imagem do mesmo tamanho que a original. Seus resultados são bastante razoáveis para a representação das imagens, mas o pontilhado é mais nitidamente visível. As diferenças de iluminação são melhor vistas nesta técnica, apesar de apresentar </w:t>
+      </w:r>
+      <w:r>
+        <w:t>muito ruído em determinados casos, como no uso em imagens com texto. Em imagens com muitos detalhes, como o “</w:t>
+      </w:r>
+      <w:proofErr w:type="spellStart"/>
+      <w:r>
+        <w:t>baboon.pgm</w:t>
+      </w:r>
+      <w:proofErr w:type="spellEnd"/>
+      <w:r>
+        <w:t>”, os resultados foram bastante positivos. A passagem direta ou alternada, no geral, deu pouca diferença nas imagens, esta última evitando a criação de padrões indesejados como segmentos de retas nas imagens.</w:t>
+      </w:r>
+    </w:p>
+    <w:p>
+      <w:r>
+        <w:tab/>
+        <w:t xml:space="preserve">De forma geral, os resultados visualmente mais positivos são os que fazem uso da matriz de Bayer, com uma imagem mais suave que as demais (menos diferenças abruptas) e com semelhança à original. No entanto, </w:t>
       </w:r>
       <w:bookmarkStart w:id="0" w:name="_GoBack"/>
       <w:bookmarkEnd w:id="0"/>
       <w:r>
-        <w:t xml:space="preserve"> percepção visual, a imagem resultante é bastante próxima da original. </w:t>
-      </w:r>
-    </w:p>
-    <w:p>
-      <w:pPr>
-        <w:pStyle w:val="Heading1"/>
-      </w:pPr>
-      <w:r>
-        <w:t>5</w:t>
-      </w:r>
-      <w:r>
-        <w:t xml:space="preserve">. </w:t>
-      </w:r>
-      <w:r>
-        <w:t>Conclusões</w:t>
-      </w:r>
-    </w:p>
-    <w:p>
-      <w:r>
-        <w:t xml:space="preserve">Este trabalho apresentou a implementação de 3 técnicas de </w:t>
-      </w:r>
-      <w:proofErr w:type="spellStart"/>
-      <w:r>
-        <w:t>pontilhamento</w:t>
-      </w:r>
-      <w:proofErr w:type="spellEnd"/>
-      <w:r>
-        <w:t xml:space="preserve"> ordenado e suas comparações com relação a uma base pequena de imagens PGM. Cada técnica apresenta seus pontos fortes e fracos, que foram avaliados do ponto de vista de custo do algoritmo e percepção visual dos resultados obtidos.</w:t>
-      </w:r>
-    </w:p>
-    <w:p>
-      <w:r>
-        <w:tab/>
-        <w:t xml:space="preserve">As técnicas de </w:t>
-      </w:r>
-      <w:proofErr w:type="spellStart"/>
-      <w:r>
-        <w:t>pontilhamento</w:t>
-      </w:r>
-      <w:proofErr w:type="spellEnd"/>
-      <w:r>
-        <w:t xml:space="preserve"> ordenado sem difusão de erro, no geral, apresentaram resultados visualmente bastante semelhantes as imagens originais quando </w:t>
-      </w:r>
-      <w:proofErr w:type="spellStart"/>
-      <w:r>
-        <w:t>redimensionados.</w:t>
-      </w:r>
-      <w:proofErr w:type="spellEnd"/>
-      <w:r>
-        <w:t xml:space="preserve"> Seu custo é maior devido a expansão da imagem, sendo 9 vezes maior na matriz 3x3 e 16 vezes na de Bayer. Em ambas, pode haver formação de padrões, </w:t>
-      </w:r>
-      <w:r>
-        <w:lastRenderedPageBreak/>
-        <w:t>especialmente em regiões uniformes maiores, sendo mais grave na matriz 3x3. Isso pode ser explicado pelo tamanho da matriz, havendo um resultado mais suave em matrizes maiores, em troca de custo mais elevado.</w:t>
-      </w:r>
-    </w:p>
-    <w:p>
-      <w:r>
-        <w:tab/>
-        <w:t>A técnica de difusão de erro de Floyd-</w:t>
-      </w:r>
-      <w:proofErr w:type="spellStart"/>
-      <w:r>
-        <w:t>Steinberg</w:t>
-      </w:r>
-      <w:proofErr w:type="spellEnd"/>
-      <w:r>
-        <w:t xml:space="preserve"> apresenta custo computacional inferior às demais e gera uma imagem do mesmo tamanho que a original. Seus resultados são bastante razoáveis para a representação das imagens, mas o pontilhado é mais nitidamente visível. As diferenças de iluminação são melhor vistas nesta técnica, apesar de apresentar </w:t>
-      </w:r>
-      <w:r>
-        <w:t>muito ruído em determinados casos, como no uso em imagens com texto. Em imagens com muitos detalhes, como o “</w:t>
-      </w:r>
-      <w:proofErr w:type="spellStart"/>
-      <w:r>
-        <w:t>baboon.pgm</w:t>
-      </w:r>
-      <w:proofErr w:type="spellEnd"/>
-      <w:r>
-        <w:t>”, os resultados foram bastante positivos. A passagem direta ou alternada, no geral, deu pouca diferença nas imagens, esta última evitando a criação de padrões indesejados como segmentos de retas nas imagens.</w:t>
-      </w:r>
-    </w:p>
-    <w:p>
-      <w:r>
-        <w:tab/>
-        <w:t>De forma geral, os resultados visualmente mais positivos são os que fazem uso da matriz de Bayer, com uma imagem mais suave que as demais (menos diferenças abruptas) e com semelhança à original. No entanto, é a técnica mais custosa, e para se obter uma imagem do tamanho original, é necessário realizar um redimensionamento depois do processo.</w:t>
+        <w:t>para se obter uma imagem do tamanho original, é necessário realizar um redimensionamento depois do processo.</w:t>
       </w:r>
     </w:p>
     <w:p>
@@ -7208,7 +7227,7 @@
 </file>
 
 <file path=customXml/itemProps1.xml><?xml version="1.0" encoding="utf-8"?>
-<ds:datastoreItem xmlns:ds="http://schemas.openxmlformats.org/officeDocument/2006/customXml" ds:itemID="{9ACE4FB9-56C3-844F-872A-5C493966AC94}">
+<ds:datastoreItem xmlns:ds="http://schemas.openxmlformats.org/officeDocument/2006/customXml" ds:itemID="{F355AE03-9770-F641-92C4-A5DEC11586A4}">
   <ds:schemaRefs>
     <ds:schemaRef ds:uri="http://schemas.openxmlformats.org/officeDocument/2006/bibliography"/>
   </ds:schemaRefs>

</xml_diff>